<commit_message>
Updated week 3 notes
</commit_message>
<xml_diff>
--- a/Week 3 notes.docx
+++ b/Week 3 notes.docx
@@ -211,19 +211,1017 @@
         <w:t xml:space="preserve"> performance. (Theta)</w:t>
       </w:r>
     </w:p>
-    <w:p>
-      <w:pPr>
-        <w:pStyle w:val="ListParagraph"/>
-        <w:numPr>
-          <w:ilvl w:val="0"/>
-          <w:numId w:val="1"/>
+    <w:p/>
+    <w:p>
+      <w:r>
+        <w:t>Strings:</w:t>
+      </w:r>
+    </w:p>
+    <w:p>
+      <w:pPr>
+        <w:pStyle w:val="ListParagraph"/>
+        <w:numPr>
+          <w:ilvl w:val="0"/>
+          <w:numId w:val="2"/>
+        </w:numPr>
+      </w:pPr>
+      <w:r>
+        <w:t>Suppose we are trying to declare an array, with multiple strings within it. We might go about declaring it the following ways:</w:t>
+      </w:r>
+    </w:p>
+    <w:p>
+      <w:pPr>
+        <w:pStyle w:val="ListParagraph"/>
+        <w:numPr>
+          <w:ilvl w:val="0"/>
+          <w:numId w:val="2"/>
+        </w:numPr>
+      </w:pPr>
+      <w:r>
+        <w:t>char strings[][] = {"battleship", "boot", "hat"};</w:t>
+      </w:r>
+    </w:p>
+    <w:p>
+      <w:pPr>
+        <w:pStyle w:val="ListParagraph"/>
+        <w:numPr>
+          <w:ilvl w:val="1"/>
+          <w:numId w:val="2"/>
+        </w:numPr>
+      </w:pPr>
+      <w:r>
+        <w:t>The syntax above is incorrect, because the second square bracket would require the size of the longest string in that array (+1 for the \0). So if we were to write 11 in the second square bracket, then it would initialize fine.</w:t>
+      </w:r>
+    </w:p>
+    <w:p>
+      <w:pPr>
+        <w:pStyle w:val="ListParagraph"/>
+        <w:numPr>
+          <w:ilvl w:val="0"/>
+          <w:numId w:val="2"/>
+        </w:numPr>
+      </w:pPr>
+      <w:r>
+        <w:t>char **strings =  {"battleship", "boot", "hat"};</w:t>
+      </w:r>
+    </w:p>
+    <w:p>
+      <w:pPr>
+        <w:pStyle w:val="ListParagraph"/>
+        <w:numPr>
+          <w:ilvl w:val="1"/>
+          <w:numId w:val="2"/>
+        </w:numPr>
+      </w:pPr>
+      <w:r>
+        <w:t xml:space="preserve">The above syntax is wrong. We are declaring a variable called strings, which is a pointer to a pointer of type character, and then we are trying to put multiple characters in it without </w:t>
+      </w:r>
+      <w:proofErr w:type="spellStart"/>
+      <w:r>
+        <w:t>mallocing</w:t>
+      </w:r>
+      <w:proofErr w:type="spellEnd"/>
+      <w:r>
+        <w:t xml:space="preserve"> the appropriate amount of space.</w:t>
+      </w:r>
+    </w:p>
+    <w:p>
+      <w:pPr>
+        <w:pStyle w:val="ListParagraph"/>
+        <w:numPr>
+          <w:ilvl w:val="0"/>
+          <w:numId w:val="2"/>
+        </w:numPr>
+      </w:pPr>
+      <w:r>
+        <w:t>char *strings[] = {"battleship", "boot", "hat"};</w:t>
+      </w:r>
+    </w:p>
+    <w:p>
+      <w:pPr>
+        <w:pStyle w:val="ListParagraph"/>
+        <w:numPr>
+          <w:ilvl w:val="1"/>
+          <w:numId w:val="2"/>
+        </w:numPr>
+      </w:pPr>
+      <w:r>
+        <w:t xml:space="preserve">The above syntax is correct. </w:t>
+      </w:r>
+      <w:r>
+        <w:t xml:space="preserve">(But why </w:t>
+      </w:r>
+      <w:proofErr w:type="spellStart"/>
+      <w:r>
+        <w:t>tho</w:t>
+      </w:r>
+      <w:proofErr w:type="spellEnd"/>
+      <w:r>
+        <w:t>?)</w:t>
+      </w:r>
+    </w:p>
+    <w:p>
+      <w:pPr>
+        <w:pStyle w:val="ListParagraph"/>
+        <w:numPr>
+          <w:ilvl w:val="0"/>
+          <w:numId w:val="2"/>
+        </w:numPr>
+      </w:pPr>
+      <w:r>
+        <w:t xml:space="preserve">We cannot compare two strings using the == operator. </w:t>
+      </w:r>
+    </w:p>
+    <w:p>
+      <w:pPr>
+        <w:pStyle w:val="ListParagraph"/>
+        <w:numPr>
+          <w:ilvl w:val="0"/>
+          <w:numId w:val="2"/>
+        </w:numPr>
+      </w:pPr>
+      <w:r>
+        <w:t xml:space="preserve">This is because when we declare a char * variable to hold a string, we are actually storing the address of the first letter of that string. </w:t>
+      </w:r>
+    </w:p>
+    <w:p>
+      <w:pPr>
+        <w:pStyle w:val="ListParagraph"/>
+        <w:numPr>
+          <w:ilvl w:val="0"/>
+          <w:numId w:val="2"/>
+        </w:numPr>
+      </w:pPr>
+      <w:r>
+        <w:t>So technically when we use the == operator, we are comparing the addresses of the first letters of both those strings.</w:t>
+      </w:r>
+    </w:p>
+    <w:p>
+      <w:pPr>
+        <w:pStyle w:val="ListParagraph"/>
+        <w:numPr>
+          <w:ilvl w:val="0"/>
+          <w:numId w:val="2"/>
+        </w:numPr>
+      </w:pPr>
+      <w:r>
+        <w:t xml:space="preserve">In order to check equality, we need to use the </w:t>
+      </w:r>
+      <w:proofErr w:type="spellStart"/>
+      <w:r>
+        <w:t>strcmp</w:t>
+      </w:r>
+      <w:proofErr w:type="spellEnd"/>
+      <w:r>
+        <w:t xml:space="preserve"> function.</w:t>
+      </w:r>
+      <w:r>
+        <w:t xml:space="preserve"> </w:t>
+      </w:r>
+    </w:p>
+    <w:p/>
+    <w:p>
+      <w:r>
+        <w:lastRenderedPageBreak/>
+        <w:t>A general rule of thumb in programming is, if you need to store a number, but you will not be doing any math on it, then it is best to store it as a string.</w:t>
+      </w:r>
+    </w:p>
+    <w:p>
+      <w:pPr>
+        <w:pStyle w:val="ListParagraph"/>
+        <w:numPr>
+          <w:ilvl w:val="0"/>
+          <w:numId w:val="2"/>
+        </w:numPr>
+      </w:pPr>
+      <w:r>
+        <w:drawing>
+          <wp:inline distT="0" distB="0" distL="0" distR="0" wp14:anchorId="2AD48AF5" wp14:editId="203BAE7C">
+            <wp:extent cx="5192954" cy="1348740"/>
+            <wp:effectExtent l="0" t="0" r="8255" b="3810"/>
+            <wp:docPr id="1" name="Picture 1"/>
+            <wp:cNvGraphicFramePr>
+              <a:graphicFrameLocks xmlns:a="http://schemas.openxmlformats.org/drawingml/2006/main" noChangeAspect="1"/>
+            </wp:cNvGraphicFramePr>
+            <a:graphic xmlns:a="http://schemas.openxmlformats.org/drawingml/2006/main">
+              <a:graphicData uri="http://schemas.openxmlformats.org/drawingml/2006/picture">
+                <pic:pic xmlns:pic="http://schemas.openxmlformats.org/drawingml/2006/picture">
+                  <pic:nvPicPr>
+                    <pic:cNvPr id="1" name=""/>
+                    <pic:cNvPicPr/>
+                  </pic:nvPicPr>
+                  <pic:blipFill>
+                    <a:blip r:embed="rId5"/>
+                    <a:stretch>
+                      <a:fillRect/>
+                    </a:stretch>
+                  </pic:blipFill>
+                  <pic:spPr>
+                    <a:xfrm>
+                      <a:off x="0" y="0"/>
+                      <a:ext cx="5248397" cy="1363140"/>
+                    </a:xfrm>
+                    <a:prstGeom prst="rect">
+                      <a:avLst/>
+                    </a:prstGeom>
+                  </pic:spPr>
+                </pic:pic>
+              </a:graphicData>
+            </a:graphic>
+          </wp:inline>
+        </w:drawing>
+      </w:r>
+    </w:p>
+    <w:p>
+      <w:pPr>
+        <w:pStyle w:val="ListParagraph"/>
+        <w:numPr>
+          <w:ilvl w:val="0"/>
+          <w:numId w:val="2"/>
+        </w:numPr>
+      </w:pPr>
+      <w:r>
+        <w:t xml:space="preserve">The </w:t>
+      </w:r>
+      <w:proofErr w:type="spellStart"/>
+      <w:r>
+        <w:t>scanf</w:t>
+      </w:r>
+      <w:proofErr w:type="spellEnd"/>
+      <w:r>
+        <w:t xml:space="preserve"> function has the format </w:t>
+      </w:r>
+      <w:proofErr w:type="spellStart"/>
+      <w:r>
+        <w:t>specifier</w:t>
+      </w:r>
+      <w:proofErr w:type="spellEnd"/>
+      <w:r>
+        <w:t xml:space="preserve"> %5s. This means no matter how many letters the user inputs, only 5 or below will be accepted.</w:t>
+      </w:r>
+    </w:p>
+    <w:p>
+      <w:pPr>
+        <w:pStyle w:val="ListParagraph"/>
+        <w:numPr>
+          <w:ilvl w:val="0"/>
+          <w:numId w:val="2"/>
+        </w:numPr>
+      </w:pPr>
+      <w:r>
+        <w:t>“Code Smell” – When something’s a little “off” about how the code is implemented.</w:t>
+      </w:r>
+    </w:p>
+    <w:p/>
+    <w:p>
+      <w:r>
+        <w:t>Structures:</w:t>
+      </w:r>
+    </w:p>
+    <w:p>
+      <w:pPr>
+        <w:pStyle w:val="ListParagraph"/>
+        <w:numPr>
+          <w:ilvl w:val="0"/>
+          <w:numId w:val="4"/>
+        </w:numPr>
+      </w:pPr>
+      <w:r>
+        <w:drawing>
+          <wp:inline distT="0" distB="0" distL="0" distR="0" wp14:anchorId="323AAE91" wp14:editId="43967242">
+            <wp:extent cx="4746156" cy="1700530"/>
+            <wp:effectExtent l="0" t="0" r="0" b="0"/>
+            <wp:docPr id="2" name="Picture 2"/>
+            <wp:cNvGraphicFramePr>
+              <a:graphicFrameLocks xmlns:a="http://schemas.openxmlformats.org/drawingml/2006/main" noChangeAspect="1"/>
+            </wp:cNvGraphicFramePr>
+            <a:graphic xmlns:a="http://schemas.openxmlformats.org/drawingml/2006/main">
+              <a:graphicData uri="http://schemas.openxmlformats.org/drawingml/2006/picture">
+                <pic:pic xmlns:pic="http://schemas.openxmlformats.org/drawingml/2006/picture">
+                  <pic:nvPicPr>
+                    <pic:cNvPr id="1" name=""/>
+                    <pic:cNvPicPr/>
+                  </pic:nvPicPr>
+                  <pic:blipFill>
+                    <a:blip r:embed="rId6"/>
+                    <a:stretch>
+                      <a:fillRect/>
+                    </a:stretch>
+                  </pic:blipFill>
+                  <pic:spPr>
+                    <a:xfrm>
+                      <a:off x="0" y="0"/>
+                      <a:ext cx="4778675" cy="1712181"/>
+                    </a:xfrm>
+                    <a:prstGeom prst="rect">
+                      <a:avLst/>
+                    </a:prstGeom>
+                  </pic:spPr>
+                </pic:pic>
+              </a:graphicData>
+            </a:graphic>
+          </wp:inline>
+        </w:drawing>
+      </w:r>
+    </w:p>
+    <w:p>
+      <w:pPr>
+        <w:pStyle w:val="ListParagraph"/>
+        <w:numPr>
+          <w:ilvl w:val="0"/>
+          <w:numId w:val="4"/>
+        </w:numPr>
+      </w:pPr>
+      <w:r>
+        <w:t>The above is the syntax for a structure.</w:t>
+      </w:r>
+    </w:p>
+    <w:p>
+      <w:pPr>
+        <w:pStyle w:val="ListParagraph"/>
+        <w:numPr>
+          <w:ilvl w:val="0"/>
+          <w:numId w:val="4"/>
+        </w:numPr>
+      </w:pPr>
+      <w:r>
+        <w:t xml:space="preserve">The </w:t>
+      </w:r>
+      <w:proofErr w:type="spellStart"/>
+      <w:r>
+        <w:t>typedef</w:t>
+      </w:r>
+      <w:proofErr w:type="spellEnd"/>
+      <w:r>
+        <w:t xml:space="preserve"> keyword allows you to essentially create a custom data type.</w:t>
+      </w:r>
+    </w:p>
+    <w:p>
+      <w:pPr>
+        <w:pStyle w:val="ListParagraph"/>
+        <w:numPr>
+          <w:ilvl w:val="0"/>
+          <w:numId w:val="4"/>
+        </w:numPr>
+      </w:pPr>
+      <w:r>
+        <w:t xml:space="preserve">So the </w:t>
+      </w:r>
+      <w:proofErr w:type="spellStart"/>
+      <w:r>
+        <w:t>struct</w:t>
+      </w:r>
+      <w:proofErr w:type="spellEnd"/>
+      <w:r>
+        <w:t xml:space="preserve"> keyword allows you to cluster all the data you want together, and the </w:t>
+      </w:r>
+      <w:proofErr w:type="spellStart"/>
+      <w:r>
+        <w:t>typedef</w:t>
+      </w:r>
+      <w:proofErr w:type="spellEnd"/>
+      <w:r>
+        <w:t xml:space="preserve"> keyword allows you to call that data cluster you just created with another name.</w:t>
+      </w:r>
+    </w:p>
+    <w:p/>
+    <w:p>
+      <w:r>
+        <w:t>Sorting:</w:t>
+      </w:r>
+    </w:p>
+    <w:p>
+      <w:pPr>
+        <w:pStyle w:val="ListParagraph"/>
+        <w:numPr>
+          <w:ilvl w:val="0"/>
+          <w:numId w:val="5"/>
+        </w:numPr>
+      </w:pPr>
+      <w:r>
+        <w:t>Selection sort:</w:t>
+      </w:r>
+    </w:p>
+    <w:p>
+      <w:pPr>
+        <w:pStyle w:val="ListParagraph"/>
+        <w:numPr>
+          <w:ilvl w:val="1"/>
+          <w:numId w:val="5"/>
+        </w:numPr>
+      </w:pPr>
+      <w:r>
+        <w:t>Find the smallest element in the array</w:t>
+      </w:r>
+    </w:p>
+    <w:p>
+      <w:pPr>
+        <w:pStyle w:val="ListParagraph"/>
+        <w:numPr>
+          <w:ilvl w:val="1"/>
+          <w:numId w:val="5"/>
+        </w:numPr>
+      </w:pPr>
+      <w:r>
+        <w:t>Put that in the 0</w:t>
+      </w:r>
+      <w:r>
+        <w:rPr>
+          <w:vertAlign w:val="superscript"/>
+        </w:rPr>
+        <w:t>th</w:t>
+      </w:r>
+      <w:r>
+        <w:t xml:space="preserve"> location, and put the element we originally had in the 0</w:t>
+      </w:r>
+      <w:r>
+        <w:rPr>
+          <w:vertAlign w:val="superscript"/>
+        </w:rPr>
+        <w:t>th</w:t>
+      </w:r>
+      <w:r>
+        <w:t xml:space="preserve"> location to where we found the smallest element.</w:t>
+      </w:r>
+    </w:p>
+    <w:p>
+      <w:pPr>
+        <w:pStyle w:val="ListParagraph"/>
+        <w:numPr>
+          <w:ilvl w:val="1"/>
+          <w:numId w:val="5"/>
+        </w:numPr>
+      </w:pPr>
+      <w:r>
+        <w:t>Since we found the smallest element, we no longer need to consider the 0</w:t>
+      </w:r>
+      <w:r>
+        <w:rPr>
+          <w:vertAlign w:val="superscript"/>
+        </w:rPr>
+        <w:t>th</w:t>
+      </w:r>
+      <w:r>
+        <w:t xml:space="preserve"> location, so increment the index by 1.</w:t>
+      </w:r>
+    </w:p>
+    <w:p>
+      <w:pPr>
+        <w:pStyle w:val="ListParagraph"/>
+        <w:numPr>
+          <w:ilvl w:val="1"/>
+          <w:numId w:val="5"/>
+        </w:numPr>
+      </w:pPr>
+      <w:r>
+        <w:t>TL</w:t>
+      </w:r>
+      <w:proofErr w:type="gramStart"/>
+      <w:r>
+        <w:t>;DR</w:t>
+      </w:r>
+      <w:proofErr w:type="gramEnd"/>
+      <w:r>
+        <w:t xml:space="preserve"> – Find the smallest element on each iteration, and put it at the </w:t>
+      </w:r>
+      <w:proofErr w:type="spellStart"/>
+      <w:r>
+        <w:t>ith</w:t>
+      </w:r>
+      <w:proofErr w:type="spellEnd"/>
+      <w:r>
+        <w:t xml:space="preserve"> location. </w:t>
+      </w:r>
+      <w:proofErr w:type="spellStart"/>
+      <w:proofErr w:type="gramStart"/>
+      <w:r>
+        <w:t>i</w:t>
+      </w:r>
+      <w:proofErr w:type="spellEnd"/>
+      <w:proofErr w:type="gramEnd"/>
+      <w:r>
+        <w:t xml:space="preserve"> is initially 0, and we keep incrementing it till we reach array length.</w:t>
+      </w:r>
+      <w:r>
+        <w:t xml:space="preserve"> </w:t>
+      </w:r>
+    </w:p>
+    <w:p>
+      <w:pPr>
+        <w:pStyle w:val="ListParagraph"/>
+        <w:numPr>
+          <w:ilvl w:val="1"/>
+          <w:numId w:val="5"/>
+        </w:numPr>
+      </w:pPr>
+      <w:r>
+        <w:t xml:space="preserve">The worst case T.C is </w:t>
+      </w:r>
+      <w:proofErr w:type="gramStart"/>
+      <w:r>
+        <w:t>O(</w:t>
+      </w:r>
+      <w:proofErr w:type="gramEnd"/>
+      <w:r>
+        <w:t xml:space="preserve">N^2). The best case is </w:t>
+      </w:r>
+      <w:r>
+        <w:t>Ω</w:t>
+      </w:r>
+      <w:r>
+        <w:t>(N^2), and theta (</w:t>
+      </w:r>
+      <w:r>
+        <w:t>Θ</w:t>
+      </w:r>
+      <w:r>
+        <w:t>) is also N^2</w:t>
+      </w:r>
+    </w:p>
+    <w:p>
+      <w:pPr>
+        <w:pStyle w:val="ListParagraph"/>
+        <w:numPr>
+          <w:ilvl w:val="1"/>
+          <w:numId w:val="5"/>
+        </w:numPr>
+      </w:pPr>
+      <w:r>
+        <w:lastRenderedPageBreak/>
+        <w:t xml:space="preserve">We can </w:t>
+      </w:r>
+      <w:proofErr w:type="spellStart"/>
+      <w:r>
+        <w:t>kinda</w:t>
+      </w:r>
+      <w:proofErr w:type="spellEnd"/>
+      <w:r>
+        <w:t xml:space="preserve"> modify the selection sort algorithm depending on our needs. If it’s basic sorting look for the smallest element through each iteration. Or we can look for the biggest too. The point being, it is more flexible.</w:t>
+      </w:r>
+    </w:p>
+    <w:p>
+      <w:pPr>
+        <w:pStyle w:val="ListParagraph"/>
+        <w:numPr>
+          <w:ilvl w:val="0"/>
+          <w:numId w:val="5"/>
+        </w:numPr>
+      </w:pPr>
+      <w:r>
+        <w:t>Bubble sort:</w:t>
+      </w:r>
+    </w:p>
+    <w:p>
+      <w:pPr>
+        <w:pStyle w:val="ListParagraph"/>
+        <w:numPr>
+          <w:ilvl w:val="1"/>
+          <w:numId w:val="5"/>
+        </w:numPr>
+      </w:pPr>
+      <w:r>
+        <w:t>Start at the 0</w:t>
+      </w:r>
+      <w:r>
+        <w:rPr>
+          <w:vertAlign w:val="superscript"/>
+        </w:rPr>
+        <w:t>th</w:t>
+      </w:r>
+      <w:r>
+        <w:t xml:space="preserve"> element</w:t>
+      </w:r>
+      <w:r>
+        <w:t xml:space="preserve"> (</w:t>
+      </w:r>
+      <w:proofErr w:type="spellStart"/>
+      <w:r>
+        <w:t>Lets</w:t>
+      </w:r>
+      <w:proofErr w:type="spellEnd"/>
+      <w:r>
+        <w:t xml:space="preserve"> call it </w:t>
+      </w:r>
+      <w:proofErr w:type="spellStart"/>
+      <w:r>
+        <w:t>i</w:t>
+      </w:r>
+      <w:proofErr w:type="spellEnd"/>
+      <w:r>
+        <w:t>)</w:t>
+      </w:r>
+    </w:p>
+    <w:p>
+      <w:pPr>
+        <w:pStyle w:val="ListParagraph"/>
+        <w:numPr>
+          <w:ilvl w:val="1"/>
+          <w:numId w:val="5"/>
+        </w:numPr>
+      </w:pPr>
+      <w:r>
+        <w:t xml:space="preserve">Swap the </w:t>
+      </w:r>
+      <w:proofErr w:type="spellStart"/>
+      <w:r>
+        <w:t>ith</w:t>
+      </w:r>
+      <w:proofErr w:type="spellEnd"/>
+      <w:r>
+        <w:t xml:space="preserve"> and the (</w:t>
+      </w:r>
+      <w:proofErr w:type="spellStart"/>
+      <w:r>
+        <w:t>i</w:t>
+      </w:r>
+      <w:proofErr w:type="spellEnd"/>
+      <w:r>
+        <w:t xml:space="preserve"> + 1</w:t>
+      </w:r>
+      <w:proofErr w:type="gramStart"/>
+      <w:r>
+        <w:t>)</w:t>
+      </w:r>
+      <w:proofErr w:type="spellStart"/>
+      <w:r>
+        <w:t>th</w:t>
+      </w:r>
+      <w:proofErr w:type="spellEnd"/>
+      <w:proofErr w:type="gramEnd"/>
+      <w:r>
+        <w:t xml:space="preserve"> element in case you have to, otherwise move forward.</w:t>
+      </w:r>
+    </w:p>
+    <w:p>
+      <w:pPr>
+        <w:pStyle w:val="ListParagraph"/>
+        <w:numPr>
+          <w:ilvl w:val="1"/>
+          <w:numId w:val="5"/>
+        </w:numPr>
+      </w:pPr>
+      <w:r>
+        <w:t>Keep repeating this process till you reach the last element.</w:t>
+      </w:r>
+    </w:p>
+    <w:p>
+      <w:pPr>
+        <w:pStyle w:val="ListParagraph"/>
+        <w:numPr>
+          <w:ilvl w:val="1"/>
+          <w:numId w:val="5"/>
+        </w:numPr>
+      </w:pPr>
+      <w:r>
+        <w:t>Restart from the first element, and go till the second last element this time</w:t>
+      </w:r>
+    </w:p>
+    <w:p>
+      <w:pPr>
+        <w:pStyle w:val="ListParagraph"/>
+        <w:numPr>
+          <w:ilvl w:val="1"/>
+          <w:numId w:val="5"/>
+        </w:numPr>
+      </w:pPr>
+      <w:r>
+        <w:t xml:space="preserve">T.C = </w:t>
+      </w:r>
+      <w:proofErr w:type="gramStart"/>
+      <w:r>
+        <w:t>O(</w:t>
+      </w:r>
+      <w:proofErr w:type="gramEnd"/>
+      <w:r>
+        <w:t xml:space="preserve">N^2). </w:t>
+      </w:r>
+    </w:p>
+    <w:p>
+      <w:pPr>
+        <w:pStyle w:val="ListParagraph"/>
+        <w:numPr>
+          <w:ilvl w:val="1"/>
+          <w:numId w:val="5"/>
+        </w:numPr>
+      </w:pPr>
+      <w:r>
+        <w:t xml:space="preserve">Best case = </w:t>
+      </w:r>
+      <w:proofErr w:type="gramStart"/>
+      <w:r>
+        <w:t>Ω</w:t>
+      </w:r>
+      <w:r>
+        <w:t>(</w:t>
+      </w:r>
+      <w:proofErr w:type="gramEnd"/>
+      <w:r>
+        <w:t>N</w:t>
+      </w:r>
+      <w:r>
+        <w:t>)</w:t>
+      </w:r>
+      <w:r>
+        <w:t xml:space="preserve"> (In case of sorted list. In order to achieve this, we need to add a condition like if no swaps done, abort the </w:t>
+      </w:r>
+      <w:proofErr w:type="spellStart"/>
+      <w:r>
+        <w:t>algo</w:t>
+      </w:r>
+      <w:proofErr w:type="spellEnd"/>
+      <w:r>
+        <w:t>.)</w:t>
+      </w:r>
+    </w:p>
+    <w:p/>
+    <w:p>
+      <w:r>
+        <w:t>Recursion:</w:t>
+      </w:r>
+    </w:p>
+    <w:p>
+      <w:pPr>
+        <w:pStyle w:val="ListParagraph"/>
+        <w:numPr>
+          <w:ilvl w:val="0"/>
+          <w:numId w:val="6"/>
+        </w:numPr>
+      </w:pPr>
+      <w:r>
+        <w:t>A function that calls itself is said to be recursive.</w:t>
+      </w:r>
+    </w:p>
+    <w:p>
+      <w:pPr>
+        <w:pStyle w:val="ListParagraph"/>
+        <w:numPr>
+          <w:ilvl w:val="0"/>
+          <w:numId w:val="6"/>
+        </w:numPr>
+      </w:pPr>
+      <w:r>
+        <w:t>Recursive functions need a base case in order to break out of it. Otherwise it’ll go on till infinity.</w:t>
+      </w:r>
+    </w:p>
+    <w:p>
+      <w:pPr>
+        <w:pStyle w:val="ListParagraph"/>
+        <w:numPr>
+          <w:ilvl w:val="0"/>
+          <w:numId w:val="6"/>
+        </w:numPr>
+      </w:pPr>
+      <w:r>
+        <w:t>The base case is hardcoded.</w:t>
+      </w:r>
+    </w:p>
+    <w:p>
+      <w:pPr>
+        <w:pStyle w:val="ListParagraph"/>
+        <w:numPr>
+          <w:ilvl w:val="0"/>
+          <w:numId w:val="6"/>
+        </w:numPr>
+      </w:pPr>
+      <w:r>
+        <w:t>Recursion allows us to solve problems in a fundamentally new way, by allowing us to use the computers memory in a new way.</w:t>
+      </w:r>
+    </w:p>
+    <w:p/>
+    <w:p>
+      <w:r>
+        <w:t>Merge Sort:</w:t>
+      </w:r>
+    </w:p>
+    <w:p>
+      <w:pPr>
+        <w:pStyle w:val="ListParagraph"/>
+        <w:numPr>
+          <w:ilvl w:val="0"/>
+          <w:numId w:val="7"/>
+        </w:numPr>
+      </w:pPr>
+      <w:r>
+        <w:t xml:space="preserve">Selection sort and bubble sort are useful if we are allowed to use only constant amount of memory. </w:t>
+      </w:r>
+    </w:p>
+    <w:p>
+      <w:pPr>
+        <w:pStyle w:val="ListParagraph"/>
+        <w:numPr>
+          <w:ilvl w:val="0"/>
+          <w:numId w:val="7"/>
+        </w:numPr>
+      </w:pPr>
+      <w:r>
+        <w:t>Merge sort performs better if we can use extra memory.</w:t>
+      </w:r>
+    </w:p>
+    <w:p>
+      <w:pPr>
+        <w:pStyle w:val="ListParagraph"/>
+        <w:numPr>
+          <w:ilvl w:val="0"/>
+          <w:numId w:val="7"/>
+        </w:numPr>
+      </w:pPr>
+      <w:r>
+        <w:drawing>
+          <wp:inline distT="0" distB="0" distL="0" distR="0" wp14:anchorId="6AE97F8A" wp14:editId="35AA6A49">
+            <wp:extent cx="4724400" cy="1562100"/>
+            <wp:effectExtent l="0" t="0" r="0" b="0"/>
+            <wp:docPr id="3" name="Picture 3"/>
+            <wp:cNvGraphicFramePr>
+              <a:graphicFrameLocks xmlns:a="http://schemas.openxmlformats.org/drawingml/2006/main" noChangeAspect="1"/>
+            </wp:cNvGraphicFramePr>
+            <a:graphic xmlns:a="http://schemas.openxmlformats.org/drawingml/2006/main">
+              <a:graphicData uri="http://schemas.openxmlformats.org/drawingml/2006/picture">
+                <pic:pic xmlns:pic="http://schemas.openxmlformats.org/drawingml/2006/picture">
+                  <pic:nvPicPr>
+                    <pic:cNvPr id="1" name=""/>
+                    <pic:cNvPicPr/>
+                  </pic:nvPicPr>
+                  <pic:blipFill>
+                    <a:blip r:embed="rId7"/>
+                    <a:stretch>
+                      <a:fillRect/>
+                    </a:stretch>
+                  </pic:blipFill>
+                  <pic:spPr>
+                    <a:xfrm>
+                      <a:off x="0" y="0"/>
+                      <a:ext cx="4725059" cy="1562318"/>
+                    </a:xfrm>
+                    <a:prstGeom prst="rect">
+                      <a:avLst/>
+                    </a:prstGeom>
+                  </pic:spPr>
+                </pic:pic>
+              </a:graphicData>
+            </a:graphic>
+          </wp:inline>
+        </w:drawing>
+      </w:r>
+    </w:p>
+    <w:p>
+      <w:pPr>
+        <w:pStyle w:val="ListParagraph"/>
+        <w:numPr>
+          <w:ilvl w:val="0"/>
+          <w:numId w:val="7"/>
+        </w:numPr>
+      </w:pPr>
+      <w:r>
+        <w:t xml:space="preserve">The above is the </w:t>
+      </w:r>
+      <w:proofErr w:type="spellStart"/>
+      <w:r>
+        <w:t>pseudocode</w:t>
+      </w:r>
+      <w:proofErr w:type="spellEnd"/>
+      <w:r>
+        <w:t xml:space="preserve"> for merge sort.</w:t>
+      </w:r>
+    </w:p>
+    <w:p/>
+    <w:p/>
+    <w:p/>
+    <w:p/>
+    <w:p/>
+    <w:p>
+      <w:pPr>
+        <w:pStyle w:val="ListParagraph"/>
+        <w:numPr>
+          <w:ilvl w:val="0"/>
+          <w:numId w:val="7"/>
+        </w:numPr>
+      </w:pPr>
+      <w:r>
+        <w:lastRenderedPageBreak/>
+        <w:t>The time complexity is O(</w:t>
+      </w:r>
+      <w:proofErr w:type="spellStart"/>
+      <w:r>
+        <w:t>NlogN</w:t>
+      </w:r>
+      <w:proofErr w:type="spellEnd"/>
+      <w:r>
+        <w:t>)</w:t>
+      </w:r>
+    </w:p>
+    <w:p>
+      <w:pPr>
+        <w:pStyle w:val="ListParagraph"/>
+        <w:numPr>
+          <w:ilvl w:val="0"/>
+          <w:numId w:val="7"/>
+        </w:numPr>
+      </w:pPr>
+      <w:r>
+        <w:drawing>
+          <wp:inline distT="0" distB="0" distL="0" distR="0" wp14:anchorId="7248CBB3" wp14:editId="7154688E">
+            <wp:extent cx="5295900" cy="2217420"/>
+            <wp:effectExtent l="0" t="0" r="0" b="0"/>
+            <wp:docPr id="4" name="Picture 4"/>
+            <wp:cNvGraphicFramePr>
+              <a:graphicFrameLocks xmlns:a="http://schemas.openxmlformats.org/drawingml/2006/main" noChangeAspect="1"/>
+            </wp:cNvGraphicFramePr>
+            <a:graphic xmlns:a="http://schemas.openxmlformats.org/drawingml/2006/main">
+              <a:graphicData uri="http://schemas.openxmlformats.org/drawingml/2006/picture">
+                <pic:pic xmlns:pic="http://schemas.openxmlformats.org/drawingml/2006/picture">
+                  <pic:nvPicPr>
+                    <pic:cNvPr id="1" name=""/>
+                    <pic:cNvPicPr/>
+                  </pic:nvPicPr>
+                  <pic:blipFill>
+                    <a:blip r:embed="rId8"/>
+                    <a:stretch>
+                      <a:fillRect/>
+                    </a:stretch>
+                  </pic:blipFill>
+                  <pic:spPr>
+                    <a:xfrm>
+                      <a:off x="0" y="0"/>
+                      <a:ext cx="5295900" cy="2217420"/>
+                    </a:xfrm>
+                    <a:prstGeom prst="rect">
+                      <a:avLst/>
+                    </a:prstGeom>
+                  </pic:spPr>
+                </pic:pic>
+              </a:graphicData>
+            </a:graphic>
+          </wp:inline>
+        </w:drawing>
+      </w:r>
+    </w:p>
+    <w:p>
+      <w:pPr>
+        <w:pStyle w:val="ListParagraph"/>
+        <w:numPr>
+          <w:ilvl w:val="0"/>
+          <w:numId w:val="7"/>
+        </w:numPr>
+      </w:pPr>
+      <w:r>
+        <w:t xml:space="preserve">There are </w:t>
+      </w:r>
+      <w:proofErr w:type="spellStart"/>
+      <w:r>
+        <w:t>logN</w:t>
+      </w:r>
+      <w:proofErr w:type="spellEnd"/>
+      <w:r>
+        <w:t xml:space="preserve"> levels to this tree, and there are N steps at each level, hence, </w:t>
+      </w:r>
+      <w:r>
+        <w:t>O(</w:t>
+      </w:r>
+      <w:proofErr w:type="spellStart"/>
+      <w:r>
+        <w:t>NlogN</w:t>
+      </w:r>
+      <w:proofErr w:type="spellEnd"/>
+      <w:r>
+        <w:t>)</w:t>
+      </w:r>
+    </w:p>
+    <w:p>
+      <w:pPr>
+        <w:pStyle w:val="ListParagraph"/>
+        <w:numPr>
+          <w:ilvl w:val="0"/>
+          <w:numId w:val="7"/>
+        </w:numPr>
+      </w:pPr>
+      <w:r>
+        <w:t xml:space="preserve">It is also </w:t>
+      </w:r>
+      <w:r>
+        <w:t>Ω</w:t>
+      </w:r>
+      <w:r>
+        <w:t>(</w:t>
+      </w:r>
+      <w:proofErr w:type="spellStart"/>
+      <w:r>
+        <w:t>NlogN</w:t>
+      </w:r>
+      <w:proofErr w:type="spellEnd"/>
+      <w:r>
+        <w:t>)</w:t>
+      </w:r>
+    </w:p>
+    <w:p>
+      <w:pPr>
+        <w:pStyle w:val="ListParagraph"/>
+        <w:numPr>
+          <w:ilvl w:val="0"/>
+          <w:numId w:val="7"/>
         </w:numPr>
       </w:pPr>
       <w:bookmarkStart w:id="0" w:name="_GoBack"/>
       <w:bookmarkEnd w:id="0"/>
-      <w:r>
-        <w:t xml:space="preserve"> </w:t>
-      </w:r>
     </w:p>
     <w:sectPr>
       <w:pgSz w:w="12240" w:h="15840"/>
@@ -238,6 +1236,362 @@
 <file path=word/numbering.xml><?xml version="1.0" encoding="utf-8"?>
 <w:numbering xmlns:wpc="http://schemas.microsoft.com/office/word/2010/wordprocessingCanvas" xmlns:mc="http://schemas.openxmlformats.org/markup-compatibility/2006" xmlns:o="urn:schemas-microsoft-com:office:office" xmlns:r="http://schemas.openxmlformats.org/officeDocument/2006/relationships" xmlns:m="http://schemas.openxmlformats.org/officeDocument/2006/math" xmlns:v="urn:schemas-microsoft-com:vml" xmlns:wp14="http://schemas.microsoft.com/office/word/2010/wordprocessingDrawing" xmlns:wp="http://schemas.openxmlformats.org/drawingml/2006/wordprocessingDrawing" xmlns:w10="urn:schemas-microsoft-com:office:word" xmlns:w="http://schemas.openxmlformats.org/wordprocessingml/2006/main" xmlns:w14="http://schemas.microsoft.com/office/word/2010/wordml" xmlns:w15="http://schemas.microsoft.com/office/word/2012/wordml" xmlns:wpg="http://schemas.microsoft.com/office/word/2010/wordprocessingGroup" xmlns:wpi="http://schemas.microsoft.com/office/word/2010/wordprocessingInk" xmlns:wne="http://schemas.microsoft.com/office/word/2006/wordml" xmlns:wps="http://schemas.microsoft.com/office/word/2010/wordprocessingShape" mc:Ignorable="w14 w15 wp14">
   <w:abstractNum w:abstractNumId="0">
+    <w:nsid w:val="16E20F65"/>
+    <w:multiLevelType w:val="hybridMultilevel"/>
+    <w:tmpl w:val="DB6A2D58"/>
+    <w:lvl w:ilvl="0" w:tplc="0409000F">
+      <w:start w:val="1"/>
+      <w:numFmt w:val="decimal"/>
+      <w:lvlText w:val="%1."/>
+      <w:lvlJc w:val="left"/>
+      <w:pPr>
+        <w:ind w:left="720" w:hanging="360"/>
+      </w:pPr>
+      <w:rPr>
+        <w:rFonts w:hint="default"/>
+      </w:rPr>
+    </w:lvl>
+    <w:lvl w:ilvl="1" w:tplc="04090019">
+      <w:start w:val="1"/>
+      <w:numFmt w:val="lowerLetter"/>
+      <w:lvlText w:val="%2."/>
+      <w:lvlJc w:val="left"/>
+      <w:pPr>
+        <w:ind w:left="1440" w:hanging="360"/>
+      </w:pPr>
+    </w:lvl>
+    <w:lvl w:ilvl="2" w:tplc="0409001B" w:tentative="1">
+      <w:start w:val="1"/>
+      <w:numFmt w:val="lowerRoman"/>
+      <w:lvlText w:val="%3."/>
+      <w:lvlJc w:val="right"/>
+      <w:pPr>
+        <w:ind w:left="2160" w:hanging="180"/>
+      </w:pPr>
+    </w:lvl>
+    <w:lvl w:ilvl="3" w:tplc="0409000F" w:tentative="1">
+      <w:start w:val="1"/>
+      <w:numFmt w:val="decimal"/>
+      <w:lvlText w:val="%4."/>
+      <w:lvlJc w:val="left"/>
+      <w:pPr>
+        <w:ind w:left="2880" w:hanging="360"/>
+      </w:pPr>
+    </w:lvl>
+    <w:lvl w:ilvl="4" w:tplc="04090019" w:tentative="1">
+      <w:start w:val="1"/>
+      <w:numFmt w:val="lowerLetter"/>
+      <w:lvlText w:val="%5."/>
+      <w:lvlJc w:val="left"/>
+      <w:pPr>
+        <w:ind w:left="3600" w:hanging="360"/>
+      </w:pPr>
+    </w:lvl>
+    <w:lvl w:ilvl="5" w:tplc="0409001B" w:tentative="1">
+      <w:start w:val="1"/>
+      <w:numFmt w:val="lowerRoman"/>
+      <w:lvlText w:val="%6."/>
+      <w:lvlJc w:val="right"/>
+      <w:pPr>
+        <w:ind w:left="4320" w:hanging="180"/>
+      </w:pPr>
+    </w:lvl>
+    <w:lvl w:ilvl="6" w:tplc="0409000F" w:tentative="1">
+      <w:start w:val="1"/>
+      <w:numFmt w:val="decimal"/>
+      <w:lvlText w:val="%7."/>
+      <w:lvlJc w:val="left"/>
+      <w:pPr>
+        <w:ind w:left="5040" w:hanging="360"/>
+      </w:pPr>
+    </w:lvl>
+    <w:lvl w:ilvl="7" w:tplc="04090019" w:tentative="1">
+      <w:start w:val="1"/>
+      <w:numFmt w:val="lowerLetter"/>
+      <w:lvlText w:val="%8."/>
+      <w:lvlJc w:val="left"/>
+      <w:pPr>
+        <w:ind w:left="5760" w:hanging="360"/>
+      </w:pPr>
+    </w:lvl>
+    <w:lvl w:ilvl="8" w:tplc="0409001B" w:tentative="1">
+      <w:start w:val="1"/>
+      <w:numFmt w:val="lowerRoman"/>
+      <w:lvlText w:val="%9."/>
+      <w:lvlJc w:val="right"/>
+      <w:pPr>
+        <w:ind w:left="6480" w:hanging="180"/>
+      </w:pPr>
+    </w:lvl>
+  </w:abstractNum>
+  <w:abstractNum w:abstractNumId="1">
+    <w:nsid w:val="199B0378"/>
+    <w:multiLevelType w:val="hybridMultilevel"/>
+    <w:tmpl w:val="A978E4BA"/>
+    <w:lvl w:ilvl="0" w:tplc="0409000F">
+      <w:start w:val="1"/>
+      <w:numFmt w:val="decimal"/>
+      <w:lvlText w:val="%1."/>
+      <w:lvlJc w:val="left"/>
+      <w:pPr>
+        <w:ind w:left="720" w:hanging="360"/>
+      </w:pPr>
+      <w:rPr>
+        <w:rFonts w:hint="default"/>
+      </w:rPr>
+    </w:lvl>
+    <w:lvl w:ilvl="1" w:tplc="04090019" w:tentative="1">
+      <w:start w:val="1"/>
+      <w:numFmt w:val="lowerLetter"/>
+      <w:lvlText w:val="%2."/>
+      <w:lvlJc w:val="left"/>
+      <w:pPr>
+        <w:ind w:left="1440" w:hanging="360"/>
+      </w:pPr>
+    </w:lvl>
+    <w:lvl w:ilvl="2" w:tplc="0409001B" w:tentative="1">
+      <w:start w:val="1"/>
+      <w:numFmt w:val="lowerRoman"/>
+      <w:lvlText w:val="%3."/>
+      <w:lvlJc w:val="right"/>
+      <w:pPr>
+        <w:ind w:left="2160" w:hanging="180"/>
+      </w:pPr>
+    </w:lvl>
+    <w:lvl w:ilvl="3" w:tplc="0409000F" w:tentative="1">
+      <w:start w:val="1"/>
+      <w:numFmt w:val="decimal"/>
+      <w:lvlText w:val="%4."/>
+      <w:lvlJc w:val="left"/>
+      <w:pPr>
+        <w:ind w:left="2880" w:hanging="360"/>
+      </w:pPr>
+    </w:lvl>
+    <w:lvl w:ilvl="4" w:tplc="04090019" w:tentative="1">
+      <w:start w:val="1"/>
+      <w:numFmt w:val="lowerLetter"/>
+      <w:lvlText w:val="%5."/>
+      <w:lvlJc w:val="left"/>
+      <w:pPr>
+        <w:ind w:left="3600" w:hanging="360"/>
+      </w:pPr>
+    </w:lvl>
+    <w:lvl w:ilvl="5" w:tplc="0409001B" w:tentative="1">
+      <w:start w:val="1"/>
+      <w:numFmt w:val="lowerRoman"/>
+      <w:lvlText w:val="%6."/>
+      <w:lvlJc w:val="right"/>
+      <w:pPr>
+        <w:ind w:left="4320" w:hanging="180"/>
+      </w:pPr>
+    </w:lvl>
+    <w:lvl w:ilvl="6" w:tplc="0409000F" w:tentative="1">
+      <w:start w:val="1"/>
+      <w:numFmt w:val="decimal"/>
+      <w:lvlText w:val="%7."/>
+      <w:lvlJc w:val="left"/>
+      <w:pPr>
+        <w:ind w:left="5040" w:hanging="360"/>
+      </w:pPr>
+    </w:lvl>
+    <w:lvl w:ilvl="7" w:tplc="04090019" w:tentative="1">
+      <w:start w:val="1"/>
+      <w:numFmt w:val="lowerLetter"/>
+      <w:lvlText w:val="%8."/>
+      <w:lvlJc w:val="left"/>
+      <w:pPr>
+        <w:ind w:left="5760" w:hanging="360"/>
+      </w:pPr>
+    </w:lvl>
+    <w:lvl w:ilvl="8" w:tplc="0409001B" w:tentative="1">
+      <w:start w:val="1"/>
+      <w:numFmt w:val="lowerRoman"/>
+      <w:lvlText w:val="%9."/>
+      <w:lvlJc w:val="right"/>
+      <w:pPr>
+        <w:ind w:left="6480" w:hanging="180"/>
+      </w:pPr>
+    </w:lvl>
+  </w:abstractNum>
+  <w:abstractNum w:abstractNumId="2">
+    <w:nsid w:val="2D282106"/>
+    <w:multiLevelType w:val="hybridMultilevel"/>
+    <w:tmpl w:val="C764038C"/>
+    <w:lvl w:ilvl="0" w:tplc="0409000F">
+      <w:start w:val="1"/>
+      <w:numFmt w:val="decimal"/>
+      <w:lvlText w:val="%1."/>
+      <w:lvlJc w:val="left"/>
+      <w:pPr>
+        <w:ind w:left="720" w:hanging="360"/>
+      </w:pPr>
+      <w:rPr>
+        <w:rFonts w:hint="default"/>
+      </w:rPr>
+    </w:lvl>
+    <w:lvl w:ilvl="1" w:tplc="04090019" w:tentative="1">
+      <w:start w:val="1"/>
+      <w:numFmt w:val="lowerLetter"/>
+      <w:lvlText w:val="%2."/>
+      <w:lvlJc w:val="left"/>
+      <w:pPr>
+        <w:ind w:left="1440" w:hanging="360"/>
+      </w:pPr>
+    </w:lvl>
+    <w:lvl w:ilvl="2" w:tplc="0409001B" w:tentative="1">
+      <w:start w:val="1"/>
+      <w:numFmt w:val="lowerRoman"/>
+      <w:lvlText w:val="%3."/>
+      <w:lvlJc w:val="right"/>
+      <w:pPr>
+        <w:ind w:left="2160" w:hanging="180"/>
+      </w:pPr>
+    </w:lvl>
+    <w:lvl w:ilvl="3" w:tplc="0409000F" w:tentative="1">
+      <w:start w:val="1"/>
+      <w:numFmt w:val="decimal"/>
+      <w:lvlText w:val="%4."/>
+      <w:lvlJc w:val="left"/>
+      <w:pPr>
+        <w:ind w:left="2880" w:hanging="360"/>
+      </w:pPr>
+    </w:lvl>
+    <w:lvl w:ilvl="4" w:tplc="04090019" w:tentative="1">
+      <w:start w:val="1"/>
+      <w:numFmt w:val="lowerLetter"/>
+      <w:lvlText w:val="%5."/>
+      <w:lvlJc w:val="left"/>
+      <w:pPr>
+        <w:ind w:left="3600" w:hanging="360"/>
+      </w:pPr>
+    </w:lvl>
+    <w:lvl w:ilvl="5" w:tplc="0409001B" w:tentative="1">
+      <w:start w:val="1"/>
+      <w:numFmt w:val="lowerRoman"/>
+      <w:lvlText w:val="%6."/>
+      <w:lvlJc w:val="right"/>
+      <w:pPr>
+        <w:ind w:left="4320" w:hanging="180"/>
+      </w:pPr>
+    </w:lvl>
+    <w:lvl w:ilvl="6" w:tplc="0409000F" w:tentative="1">
+      <w:start w:val="1"/>
+      <w:numFmt w:val="decimal"/>
+      <w:lvlText w:val="%7."/>
+      <w:lvlJc w:val="left"/>
+      <w:pPr>
+        <w:ind w:left="5040" w:hanging="360"/>
+      </w:pPr>
+    </w:lvl>
+    <w:lvl w:ilvl="7" w:tplc="04090019" w:tentative="1">
+      <w:start w:val="1"/>
+      <w:numFmt w:val="lowerLetter"/>
+      <w:lvlText w:val="%8."/>
+      <w:lvlJc w:val="left"/>
+      <w:pPr>
+        <w:ind w:left="5760" w:hanging="360"/>
+      </w:pPr>
+    </w:lvl>
+    <w:lvl w:ilvl="8" w:tplc="0409001B" w:tentative="1">
+      <w:start w:val="1"/>
+      <w:numFmt w:val="lowerRoman"/>
+      <w:lvlText w:val="%9."/>
+      <w:lvlJc w:val="right"/>
+      <w:pPr>
+        <w:ind w:left="6480" w:hanging="180"/>
+      </w:pPr>
+    </w:lvl>
+  </w:abstractNum>
+  <w:abstractNum w:abstractNumId="3">
+    <w:nsid w:val="35EA19B6"/>
+    <w:multiLevelType w:val="hybridMultilevel"/>
+    <w:tmpl w:val="D8B07124"/>
+    <w:lvl w:ilvl="0" w:tplc="0409000F">
+      <w:start w:val="1"/>
+      <w:numFmt w:val="decimal"/>
+      <w:lvlText w:val="%1."/>
+      <w:lvlJc w:val="left"/>
+      <w:pPr>
+        <w:ind w:left="720" w:hanging="360"/>
+      </w:pPr>
+      <w:rPr>
+        <w:rFonts w:hint="default"/>
+      </w:rPr>
+    </w:lvl>
+    <w:lvl w:ilvl="1" w:tplc="04090019">
+      <w:start w:val="1"/>
+      <w:numFmt w:val="lowerLetter"/>
+      <w:lvlText w:val="%2."/>
+      <w:lvlJc w:val="left"/>
+      <w:pPr>
+        <w:ind w:left="1440" w:hanging="360"/>
+      </w:pPr>
+    </w:lvl>
+    <w:lvl w:ilvl="2" w:tplc="0409001B" w:tentative="1">
+      <w:start w:val="1"/>
+      <w:numFmt w:val="lowerRoman"/>
+      <w:lvlText w:val="%3."/>
+      <w:lvlJc w:val="right"/>
+      <w:pPr>
+        <w:ind w:left="2160" w:hanging="180"/>
+      </w:pPr>
+    </w:lvl>
+    <w:lvl w:ilvl="3" w:tplc="0409000F" w:tentative="1">
+      <w:start w:val="1"/>
+      <w:numFmt w:val="decimal"/>
+      <w:lvlText w:val="%4."/>
+      <w:lvlJc w:val="left"/>
+      <w:pPr>
+        <w:ind w:left="2880" w:hanging="360"/>
+      </w:pPr>
+    </w:lvl>
+    <w:lvl w:ilvl="4" w:tplc="04090019" w:tentative="1">
+      <w:start w:val="1"/>
+      <w:numFmt w:val="lowerLetter"/>
+      <w:lvlText w:val="%5."/>
+      <w:lvlJc w:val="left"/>
+      <w:pPr>
+        <w:ind w:left="3600" w:hanging="360"/>
+      </w:pPr>
+    </w:lvl>
+    <w:lvl w:ilvl="5" w:tplc="0409001B" w:tentative="1">
+      <w:start w:val="1"/>
+      <w:numFmt w:val="lowerRoman"/>
+      <w:lvlText w:val="%6."/>
+      <w:lvlJc w:val="right"/>
+      <w:pPr>
+        <w:ind w:left="4320" w:hanging="180"/>
+      </w:pPr>
+    </w:lvl>
+    <w:lvl w:ilvl="6" w:tplc="0409000F" w:tentative="1">
+      <w:start w:val="1"/>
+      <w:numFmt w:val="decimal"/>
+      <w:lvlText w:val="%7."/>
+      <w:lvlJc w:val="left"/>
+      <w:pPr>
+        <w:ind w:left="5040" w:hanging="360"/>
+      </w:pPr>
+    </w:lvl>
+    <w:lvl w:ilvl="7" w:tplc="04090019" w:tentative="1">
+      <w:start w:val="1"/>
+      <w:numFmt w:val="lowerLetter"/>
+      <w:lvlText w:val="%8."/>
+      <w:lvlJc w:val="left"/>
+      <w:pPr>
+        <w:ind w:left="5760" w:hanging="360"/>
+      </w:pPr>
+    </w:lvl>
+    <w:lvl w:ilvl="8" w:tplc="0409001B" w:tentative="1">
+      <w:start w:val="1"/>
+      <w:numFmt w:val="lowerRoman"/>
+      <w:lvlText w:val="%9."/>
+      <w:lvlJc w:val="right"/>
+      <w:pPr>
+        <w:ind w:left="6480" w:hanging="180"/>
+      </w:pPr>
+    </w:lvl>
+  </w:abstractNum>
+  <w:abstractNum w:abstractNumId="4">
     <w:nsid w:val="3A5D3A56"/>
     <w:multiLevelType w:val="hybridMultilevel"/>
     <w:tmpl w:val="818EA44E"/>
@@ -326,8 +1680,204 @@
       </w:pPr>
     </w:lvl>
   </w:abstractNum>
+  <w:abstractNum w:abstractNumId="5">
+    <w:nsid w:val="45BF7D53"/>
+    <w:multiLevelType w:val="hybridMultilevel"/>
+    <w:tmpl w:val="126E7F7C"/>
+    <w:lvl w:ilvl="0" w:tplc="0409000F">
+      <w:start w:val="1"/>
+      <w:numFmt w:val="decimal"/>
+      <w:lvlText w:val="%1."/>
+      <w:lvlJc w:val="left"/>
+      <w:pPr>
+        <w:ind w:left="720" w:hanging="360"/>
+      </w:pPr>
+      <w:rPr>
+        <w:rFonts w:hint="default"/>
+      </w:rPr>
+    </w:lvl>
+    <w:lvl w:ilvl="1" w:tplc="04090019" w:tentative="1">
+      <w:start w:val="1"/>
+      <w:numFmt w:val="lowerLetter"/>
+      <w:lvlText w:val="%2."/>
+      <w:lvlJc w:val="left"/>
+      <w:pPr>
+        <w:ind w:left="1440" w:hanging="360"/>
+      </w:pPr>
+    </w:lvl>
+    <w:lvl w:ilvl="2" w:tplc="0409001B" w:tentative="1">
+      <w:start w:val="1"/>
+      <w:numFmt w:val="lowerRoman"/>
+      <w:lvlText w:val="%3."/>
+      <w:lvlJc w:val="right"/>
+      <w:pPr>
+        <w:ind w:left="2160" w:hanging="180"/>
+      </w:pPr>
+    </w:lvl>
+    <w:lvl w:ilvl="3" w:tplc="0409000F" w:tentative="1">
+      <w:start w:val="1"/>
+      <w:numFmt w:val="decimal"/>
+      <w:lvlText w:val="%4."/>
+      <w:lvlJc w:val="left"/>
+      <w:pPr>
+        <w:ind w:left="2880" w:hanging="360"/>
+      </w:pPr>
+    </w:lvl>
+    <w:lvl w:ilvl="4" w:tplc="04090019" w:tentative="1">
+      <w:start w:val="1"/>
+      <w:numFmt w:val="lowerLetter"/>
+      <w:lvlText w:val="%5."/>
+      <w:lvlJc w:val="left"/>
+      <w:pPr>
+        <w:ind w:left="3600" w:hanging="360"/>
+      </w:pPr>
+    </w:lvl>
+    <w:lvl w:ilvl="5" w:tplc="0409001B" w:tentative="1">
+      <w:start w:val="1"/>
+      <w:numFmt w:val="lowerRoman"/>
+      <w:lvlText w:val="%6."/>
+      <w:lvlJc w:val="right"/>
+      <w:pPr>
+        <w:ind w:left="4320" w:hanging="180"/>
+      </w:pPr>
+    </w:lvl>
+    <w:lvl w:ilvl="6" w:tplc="0409000F" w:tentative="1">
+      <w:start w:val="1"/>
+      <w:numFmt w:val="decimal"/>
+      <w:lvlText w:val="%7."/>
+      <w:lvlJc w:val="left"/>
+      <w:pPr>
+        <w:ind w:left="5040" w:hanging="360"/>
+      </w:pPr>
+    </w:lvl>
+    <w:lvl w:ilvl="7" w:tplc="04090019" w:tentative="1">
+      <w:start w:val="1"/>
+      <w:numFmt w:val="lowerLetter"/>
+      <w:lvlText w:val="%8."/>
+      <w:lvlJc w:val="left"/>
+      <w:pPr>
+        <w:ind w:left="5760" w:hanging="360"/>
+      </w:pPr>
+    </w:lvl>
+    <w:lvl w:ilvl="8" w:tplc="0409001B" w:tentative="1">
+      <w:start w:val="1"/>
+      <w:numFmt w:val="lowerRoman"/>
+      <w:lvlText w:val="%9."/>
+      <w:lvlJc w:val="right"/>
+      <w:pPr>
+        <w:ind w:left="6480" w:hanging="180"/>
+      </w:pPr>
+    </w:lvl>
+  </w:abstractNum>
+  <w:abstractNum w:abstractNumId="6">
+    <w:nsid w:val="5F7431B6"/>
+    <w:multiLevelType w:val="hybridMultilevel"/>
+    <w:tmpl w:val="D758E8D2"/>
+    <w:lvl w:ilvl="0" w:tplc="0409000F">
+      <w:start w:val="1"/>
+      <w:numFmt w:val="decimal"/>
+      <w:lvlText w:val="%1."/>
+      <w:lvlJc w:val="left"/>
+      <w:pPr>
+        <w:ind w:left="720" w:hanging="360"/>
+      </w:pPr>
+      <w:rPr>
+        <w:rFonts w:hint="default"/>
+      </w:rPr>
+    </w:lvl>
+    <w:lvl w:ilvl="1" w:tplc="04090019" w:tentative="1">
+      <w:start w:val="1"/>
+      <w:numFmt w:val="lowerLetter"/>
+      <w:lvlText w:val="%2."/>
+      <w:lvlJc w:val="left"/>
+      <w:pPr>
+        <w:ind w:left="1440" w:hanging="360"/>
+      </w:pPr>
+    </w:lvl>
+    <w:lvl w:ilvl="2" w:tplc="0409001B" w:tentative="1">
+      <w:start w:val="1"/>
+      <w:numFmt w:val="lowerRoman"/>
+      <w:lvlText w:val="%3."/>
+      <w:lvlJc w:val="right"/>
+      <w:pPr>
+        <w:ind w:left="2160" w:hanging="180"/>
+      </w:pPr>
+    </w:lvl>
+    <w:lvl w:ilvl="3" w:tplc="0409000F" w:tentative="1">
+      <w:start w:val="1"/>
+      <w:numFmt w:val="decimal"/>
+      <w:lvlText w:val="%4."/>
+      <w:lvlJc w:val="left"/>
+      <w:pPr>
+        <w:ind w:left="2880" w:hanging="360"/>
+      </w:pPr>
+    </w:lvl>
+    <w:lvl w:ilvl="4" w:tplc="04090019" w:tentative="1">
+      <w:start w:val="1"/>
+      <w:numFmt w:val="lowerLetter"/>
+      <w:lvlText w:val="%5."/>
+      <w:lvlJc w:val="left"/>
+      <w:pPr>
+        <w:ind w:left="3600" w:hanging="360"/>
+      </w:pPr>
+    </w:lvl>
+    <w:lvl w:ilvl="5" w:tplc="0409001B" w:tentative="1">
+      <w:start w:val="1"/>
+      <w:numFmt w:val="lowerRoman"/>
+      <w:lvlText w:val="%6."/>
+      <w:lvlJc w:val="right"/>
+      <w:pPr>
+        <w:ind w:left="4320" w:hanging="180"/>
+      </w:pPr>
+    </w:lvl>
+    <w:lvl w:ilvl="6" w:tplc="0409000F" w:tentative="1">
+      <w:start w:val="1"/>
+      <w:numFmt w:val="decimal"/>
+      <w:lvlText w:val="%7."/>
+      <w:lvlJc w:val="left"/>
+      <w:pPr>
+        <w:ind w:left="5040" w:hanging="360"/>
+      </w:pPr>
+    </w:lvl>
+    <w:lvl w:ilvl="7" w:tplc="04090019" w:tentative="1">
+      <w:start w:val="1"/>
+      <w:numFmt w:val="lowerLetter"/>
+      <w:lvlText w:val="%8."/>
+      <w:lvlJc w:val="left"/>
+      <w:pPr>
+        <w:ind w:left="5760" w:hanging="360"/>
+      </w:pPr>
+    </w:lvl>
+    <w:lvl w:ilvl="8" w:tplc="0409001B" w:tentative="1">
+      <w:start w:val="1"/>
+      <w:numFmt w:val="lowerRoman"/>
+      <w:lvlText w:val="%9."/>
+      <w:lvlJc w:val="right"/>
+      <w:pPr>
+        <w:ind w:left="6480" w:hanging="180"/>
+      </w:pPr>
+    </w:lvl>
+  </w:abstractNum>
   <w:num w:numId="1">
+    <w:abstractNumId w:val="4"/>
+  </w:num>
+  <w:num w:numId="2">
     <w:abstractNumId w:val="0"/>
+  </w:num>
+  <w:num w:numId="3">
+    <w:abstractNumId w:val="1"/>
+  </w:num>
+  <w:num w:numId="4">
+    <w:abstractNumId w:val="5"/>
+  </w:num>
+  <w:num w:numId="5">
+    <w:abstractNumId w:val="3"/>
+  </w:num>
+  <w:num w:numId="6">
+    <w:abstractNumId w:val="6"/>
+  </w:num>
+  <w:num w:numId="7">
+    <w:abstractNumId w:val="2"/>
   </w:num>
 </w:numbering>
 </file>
@@ -729,6 +2279,7 @@
   <w:style w:type="character" w:default="1" w:styleId="DefaultParagraphFont">
     <w:name w:val="Default Paragraph Font"/>
     <w:uiPriority w:val="1"/>
+    <w:semiHidden/>
     <w:unhideWhenUsed/>
   </w:style>
   <w:style w:type="table" w:default="1" w:styleId="TableNormal">

</xml_diff>

<commit_message>
Completed Week 3 exercises, yet to attempt Tideman
</commit_message>
<xml_diff>
--- a/Week 3 notes.docx
+++ b/Week 3 notes.docx
@@ -395,6 +395,9 @@
         </w:numPr>
       </w:pPr>
       <w:r>
+        <w:rPr>
+          <w:noProof/>
+        </w:rPr>
         <w:drawing>
           <wp:inline distT="0" distB="0" distL="0" distR="0" wp14:anchorId="2AD48AF5" wp14:editId="203BAE7C">
             <wp:extent cx="5192954" cy="1348740"/>
@@ -487,6 +490,9 @@
         </w:numPr>
       </w:pPr>
       <w:r>
+        <w:rPr>
+          <w:noProof/>
+        </w:rPr>
         <w:drawing>
           <wp:inline distT="0" distB="0" distL="0" distR="0" wp14:anchorId="323AAE91" wp14:editId="43967242">
             <wp:extent cx="4746156" cy="1700530"/>
@@ -1026,6 +1032,9 @@
         </w:numPr>
       </w:pPr>
       <w:r>
+        <w:rPr>
+          <w:noProof/>
+        </w:rPr>
         <w:drawing>
           <wp:inline distT="0" distB="0" distL="0" distR="0" wp14:anchorId="6AE97F8A" wp14:editId="35AA6A49">
             <wp:extent cx="4724400" cy="1562100"/>
@@ -1118,6 +1127,9 @@
         </w:numPr>
       </w:pPr>
       <w:r>
+        <w:rPr>
+          <w:noProof/>
+        </w:rPr>
         <w:drawing>
           <wp:inline distT="0" distB="0" distL="0" distR="0" wp14:anchorId="7248CBB3" wp14:editId="7154688E">
             <wp:extent cx="5295900" cy="2217420"/>
@@ -1212,14 +1224,390 @@
         <w:t>)</w:t>
       </w:r>
     </w:p>
-    <w:p>
-      <w:pPr>
-        <w:pStyle w:val="ListParagraph"/>
-        <w:numPr>
-          <w:ilvl w:val="0"/>
-          <w:numId w:val="7"/>
-        </w:numPr>
-      </w:pPr>
+    <w:p/>
+    <w:p>
+      <w:r>
+        <w:t>Problem Set Notes:</w:t>
+      </w:r>
+    </w:p>
+    <w:p>
+      <w:pPr>
+        <w:pStyle w:val="ListParagraph"/>
+        <w:numPr>
+          <w:ilvl w:val="0"/>
+          <w:numId w:val="8"/>
+        </w:numPr>
+      </w:pPr>
+      <w:r>
+        <w:t>You may find it helpful to time your sorts. To do so, run </w:t>
+      </w:r>
+      <w:proofErr w:type="gramStart"/>
+      <w:r>
+        <w:t>time ./</w:t>
+      </w:r>
+      <w:proofErr w:type="gramEnd"/>
+      <w:r>
+        <w:t>[</w:t>
+      </w:r>
+      <w:proofErr w:type="spellStart"/>
+      <w:r>
+        <w:t>sort_file</w:t>
+      </w:r>
+      <w:proofErr w:type="spellEnd"/>
+      <w:r>
+        <w:t>] [text_file.txt].</w:t>
+      </w:r>
+    </w:p>
+    <w:p>
+      <w:pPr>
+        <w:pStyle w:val="ListParagraph"/>
+        <w:numPr>
+          <w:ilvl w:val="0"/>
+          <w:numId w:val="8"/>
+        </w:numPr>
+      </w:pPr>
+      <w:r>
+        <w:t xml:space="preserve">Sort1 is probably bubble sort, Sort2 is merge, and Sort3 is </w:t>
+      </w:r>
+      <w:r>
+        <w:t>selection</w:t>
+      </w:r>
+    </w:p>
+    <w:p>
+      <w:pPr>
+        <w:pStyle w:val="ListParagraph"/>
+        <w:numPr>
+          <w:ilvl w:val="0"/>
+          <w:numId w:val="8"/>
+        </w:numPr>
+      </w:pPr>
+      <w:r>
+        <w:t>The reason for the above claims are:</w:t>
+      </w:r>
+    </w:p>
+    <w:p>
+      <w:pPr>
+        <w:pStyle w:val="ListParagraph"/>
+        <w:numPr>
+          <w:ilvl w:val="1"/>
+          <w:numId w:val="8"/>
+        </w:numPr>
+      </w:pPr>
+      <w:r>
+        <w:t xml:space="preserve">Sort1 performance when we time it with random50000 is 6.542 seconds. However, when we time it with sorted50000, we get 2.015 seconds. No algorithm apart from this shows such a drastic difference in an average case scenario and the best case scenario. This could imply that Sort1 is bubble sort, since it’s best case is </w:t>
+      </w:r>
+      <w:r>
+        <w:t>Ω</w:t>
+      </w:r>
+      <w:r>
+        <w:t>(N)</w:t>
+      </w:r>
+      <w:r>
+        <w:t xml:space="preserve"> and average/worst case is O(N^2)</w:t>
+      </w:r>
+    </w:p>
+    <w:p>
+      <w:pPr>
+        <w:pStyle w:val="ListParagraph"/>
+        <w:numPr>
+          <w:ilvl w:val="1"/>
+          <w:numId w:val="8"/>
+        </w:numPr>
+      </w:pPr>
+      <w:r>
+        <w:t>Sort2</w:t>
+      </w:r>
+      <w:r>
+        <w:t xml:space="preserve"> performance when we time it with random50000 is </w:t>
+      </w:r>
+      <w:r>
+        <w:t>1.434</w:t>
+      </w:r>
+      <w:r>
+        <w:t xml:space="preserve"> seconds</w:t>
+      </w:r>
+      <w:r>
+        <w:t>,</w:t>
+      </w:r>
+      <w:r>
+        <w:t xml:space="preserve"> and</w:t>
+      </w:r>
+      <w:r>
+        <w:t xml:space="preserve"> when we time it with sorted50000, we get </w:t>
+      </w:r>
+      <w:r>
+        <w:t>1.182</w:t>
+      </w:r>
+      <w:r>
+        <w:t xml:space="preserve"> seconds.</w:t>
+      </w:r>
+      <w:r>
+        <w:t xml:space="preserve"> </w:t>
+      </w:r>
+      <w:r>
+        <w:t xml:space="preserve"> </w:t>
+      </w:r>
+      <w:r>
+        <w:t>This is the fastest algorithm we’ve seen so far as the input gets bigger.</w:t>
+      </w:r>
+      <w:r>
+        <w:t xml:space="preserve"> </w:t>
+      </w:r>
+      <w:r>
+        <w:t xml:space="preserve">And the best case performance and average case performance are fairly similar. For merge sort, </w:t>
+      </w:r>
+      <w:r>
+        <w:t>best case</w:t>
+      </w:r>
+      <w:r>
+        <w:t xml:space="preserve"> </w:t>
+      </w:r>
+      <w:r>
+        <w:t xml:space="preserve">is </w:t>
+      </w:r>
+      <w:r>
+        <w:t>Ω</w:t>
+      </w:r>
+      <w:r>
+        <w:t>(</w:t>
+      </w:r>
+      <w:proofErr w:type="spellStart"/>
+      <w:r>
+        <w:t>N</w:t>
+      </w:r>
+      <w:r>
+        <w:t>logN</w:t>
+      </w:r>
+      <w:proofErr w:type="spellEnd"/>
+      <w:r>
+        <w:t xml:space="preserve">) and average/worst case is </w:t>
+      </w:r>
+      <w:r>
+        <w:t xml:space="preserve">also </w:t>
+      </w:r>
+      <w:r>
+        <w:t>O(</w:t>
+      </w:r>
+      <w:proofErr w:type="spellStart"/>
+      <w:r>
+        <w:t>N</w:t>
+      </w:r>
+      <w:r>
+        <w:t>logN</w:t>
+      </w:r>
+      <w:proofErr w:type="spellEnd"/>
+      <w:r>
+        <w:t>)</w:t>
+      </w:r>
+    </w:p>
+    <w:p>
+      <w:pPr>
+        <w:pStyle w:val="ListParagraph"/>
+        <w:numPr>
+          <w:ilvl w:val="0"/>
+          <w:numId w:val="8"/>
+        </w:numPr>
+      </w:pPr>
+      <w:proofErr w:type="spellStart"/>
+      <w:r>
+        <w:t>typedef</w:t>
+      </w:r>
+      <w:proofErr w:type="spellEnd"/>
+      <w:r>
+        <w:t xml:space="preserve"> is used to create different TYPES (hence TYPE define), whereas define is used to define </w:t>
+      </w:r>
+    </w:p>
+    <w:p>
+      <w:pPr>
+        <w:pStyle w:val="ListParagraph"/>
+        <w:numPr>
+          <w:ilvl w:val="0"/>
+          <w:numId w:val="8"/>
+        </w:numPr>
+      </w:pPr>
+      <w:r>
+        <w:t>#define is a preprocessor token: the compiler itself will never see it.</w:t>
+      </w:r>
+    </w:p>
+    <w:p>
+      <w:pPr>
+        <w:pStyle w:val="ListParagraph"/>
+        <w:numPr>
+          <w:ilvl w:val="0"/>
+          <w:numId w:val="8"/>
+        </w:numPr>
+      </w:pPr>
+      <w:proofErr w:type="spellStart"/>
+      <w:proofErr w:type="gramStart"/>
+      <w:r>
+        <w:t>typedef</w:t>
+      </w:r>
+      <w:proofErr w:type="spellEnd"/>
+      <w:proofErr w:type="gramEnd"/>
+      <w:r>
+        <w:t xml:space="preserve"> is a compiler token: the preprocessor does not care about it.</w:t>
+      </w:r>
+    </w:p>
+    <w:p>
+      <w:pPr>
+        <w:pStyle w:val="ListParagraph"/>
+        <w:numPr>
+          <w:ilvl w:val="0"/>
+          <w:numId w:val="8"/>
+        </w:numPr>
+      </w:pPr>
+      <w:r>
+        <w:lastRenderedPageBreak/>
+        <w:drawing>
+          <wp:inline distT="0" distB="0" distL="0" distR="0" wp14:anchorId="515DABD7" wp14:editId="3F1FD96A">
+            <wp:extent cx="5265420" cy="2520315"/>
+            <wp:effectExtent l="0" t="0" r="0" b="0"/>
+            <wp:docPr id="5" name="Picture 5"/>
+            <wp:cNvGraphicFramePr>
+              <a:graphicFrameLocks xmlns:a="http://schemas.openxmlformats.org/drawingml/2006/main" noChangeAspect="1"/>
+            </wp:cNvGraphicFramePr>
+            <a:graphic xmlns:a="http://schemas.openxmlformats.org/drawingml/2006/main">
+              <a:graphicData uri="http://schemas.openxmlformats.org/drawingml/2006/picture">
+                <pic:pic xmlns:pic="http://schemas.openxmlformats.org/drawingml/2006/picture">
+                  <pic:nvPicPr>
+                    <pic:cNvPr id="1" name=""/>
+                    <pic:cNvPicPr/>
+                  </pic:nvPicPr>
+                  <pic:blipFill>
+                    <a:blip r:embed="rId9"/>
+                    <a:stretch>
+                      <a:fillRect/>
+                    </a:stretch>
+                  </pic:blipFill>
+                  <pic:spPr>
+                    <a:xfrm>
+                      <a:off x="0" y="0"/>
+                      <a:ext cx="5283389" cy="2528916"/>
+                    </a:xfrm>
+                    <a:prstGeom prst="rect">
+                      <a:avLst/>
+                    </a:prstGeom>
+                  </pic:spPr>
+                </pic:pic>
+              </a:graphicData>
+            </a:graphic>
+          </wp:inline>
+        </w:drawing>
+      </w:r>
+    </w:p>
+    <w:p>
+      <w:pPr>
+        <w:pStyle w:val="ListParagraph"/>
+        <w:numPr>
+          <w:ilvl w:val="0"/>
+          <w:numId w:val="8"/>
+        </w:numPr>
+      </w:pPr>
+      <w:r>
+        <w:t xml:space="preserve">The macro in C language is known as the piece of code which can be replaced by the macro value. </w:t>
+      </w:r>
+    </w:p>
+    <w:p>
+      <w:pPr>
+        <w:pStyle w:val="ListParagraph"/>
+        <w:numPr>
+          <w:ilvl w:val="0"/>
+          <w:numId w:val="8"/>
+        </w:numPr>
+      </w:pPr>
+      <w:r>
+        <w:t xml:space="preserve">The macro is defined with the help of #define preprocessor directive and the macro doesn’t end with a </w:t>
+      </w:r>
+      <w:proofErr w:type="gramStart"/>
+      <w:r>
+        <w:t>semicolon(</w:t>
+      </w:r>
+      <w:proofErr w:type="gramEnd"/>
+      <w:r>
+        <w:t xml:space="preserve">;). </w:t>
+      </w:r>
+    </w:p>
+    <w:p>
+      <w:pPr>
+        <w:pStyle w:val="ListParagraph"/>
+        <w:numPr>
+          <w:ilvl w:val="0"/>
+          <w:numId w:val="8"/>
+        </w:numPr>
+      </w:pPr>
+      <w:r>
+        <w:t>Macro is just a name given to certain values or expressions it doesn't point to any memory location.</w:t>
+      </w:r>
+    </w:p>
+    <w:p>
+      <w:pPr>
+        <w:pStyle w:val="ListParagraph"/>
+        <w:numPr>
+          <w:ilvl w:val="0"/>
+          <w:numId w:val="8"/>
+        </w:numPr>
+      </w:pPr>
+      <w:r>
+        <w:t>Whenever the compiler encounters the macro, it replaces the macro name with the macro value. Two macros could not have the same name.</w:t>
+      </w:r>
+    </w:p>
+    <w:p>
+      <w:pPr>
+        <w:pStyle w:val="ListParagraph"/>
+        <w:numPr>
+          <w:ilvl w:val="0"/>
+          <w:numId w:val="8"/>
+        </w:numPr>
+      </w:pPr>
+      <w:r>
+        <w:t>The syntax of the macro is as shown in the following figure. Here, we will have the three components:</w:t>
+      </w:r>
+    </w:p>
+    <w:p>
+      <w:pPr>
+        <w:pStyle w:val="ListParagraph"/>
+        <w:numPr>
+          <w:ilvl w:val="0"/>
+          <w:numId w:val="8"/>
+        </w:numPr>
+      </w:pPr>
+      <w:r>
+        <w:drawing>
+          <wp:inline distT="0" distB="0" distL="0" distR="0" wp14:anchorId="02B93567" wp14:editId="46B240C0">
+            <wp:extent cx="5943600" cy="1590675"/>
+            <wp:effectExtent l="0" t="0" r="0" b="9525"/>
+            <wp:docPr id="6" name="Picture 6"/>
+            <wp:cNvGraphicFramePr>
+              <a:graphicFrameLocks xmlns:a="http://schemas.openxmlformats.org/drawingml/2006/main" noChangeAspect="1"/>
+            </wp:cNvGraphicFramePr>
+            <a:graphic xmlns:a="http://schemas.openxmlformats.org/drawingml/2006/main">
+              <a:graphicData uri="http://schemas.openxmlformats.org/drawingml/2006/picture">
+                <pic:pic xmlns:pic="http://schemas.openxmlformats.org/drawingml/2006/picture">
+                  <pic:nvPicPr>
+                    <pic:cNvPr id="1" name=""/>
+                    <pic:cNvPicPr/>
+                  </pic:nvPicPr>
+                  <pic:blipFill>
+                    <a:blip r:embed="rId10"/>
+                    <a:stretch>
+                      <a:fillRect/>
+                    </a:stretch>
+                  </pic:blipFill>
+                  <pic:spPr>
+                    <a:xfrm>
+                      <a:off x="0" y="0"/>
+                      <a:ext cx="5943600" cy="1590675"/>
+                    </a:xfrm>
+                    <a:prstGeom prst="rect">
+                      <a:avLst/>
+                    </a:prstGeom>
+                  </pic:spPr>
+                </pic:pic>
+              </a:graphicData>
+            </a:graphic>
+          </wp:inline>
+        </w:drawing>
+      </w:r>
       <w:bookmarkStart w:id="0" w:name="_GoBack"/>
       <w:bookmarkEnd w:id="0"/>
     </w:p>
@@ -1770,6 +2158,95 @@
     </w:lvl>
   </w:abstractNum>
   <w:abstractNum w:abstractNumId="6">
+    <w:nsid w:val="5D8C1147"/>
+    <w:multiLevelType w:val="hybridMultilevel"/>
+    <w:tmpl w:val="758AD05E"/>
+    <w:lvl w:ilvl="0" w:tplc="0409000F">
+      <w:start w:val="1"/>
+      <w:numFmt w:val="decimal"/>
+      <w:lvlText w:val="%1."/>
+      <w:lvlJc w:val="left"/>
+      <w:pPr>
+        <w:ind w:left="720" w:hanging="360"/>
+      </w:pPr>
+      <w:rPr>
+        <w:rFonts w:hint="default"/>
+      </w:rPr>
+    </w:lvl>
+    <w:lvl w:ilvl="1" w:tplc="04090019">
+      <w:start w:val="1"/>
+      <w:numFmt w:val="lowerLetter"/>
+      <w:lvlText w:val="%2."/>
+      <w:lvlJc w:val="left"/>
+      <w:pPr>
+        <w:ind w:left="1440" w:hanging="360"/>
+      </w:pPr>
+    </w:lvl>
+    <w:lvl w:ilvl="2" w:tplc="0409001B" w:tentative="1">
+      <w:start w:val="1"/>
+      <w:numFmt w:val="lowerRoman"/>
+      <w:lvlText w:val="%3."/>
+      <w:lvlJc w:val="right"/>
+      <w:pPr>
+        <w:ind w:left="2160" w:hanging="180"/>
+      </w:pPr>
+    </w:lvl>
+    <w:lvl w:ilvl="3" w:tplc="0409000F" w:tentative="1">
+      <w:start w:val="1"/>
+      <w:numFmt w:val="decimal"/>
+      <w:lvlText w:val="%4."/>
+      <w:lvlJc w:val="left"/>
+      <w:pPr>
+        <w:ind w:left="2880" w:hanging="360"/>
+      </w:pPr>
+    </w:lvl>
+    <w:lvl w:ilvl="4" w:tplc="04090019" w:tentative="1">
+      <w:start w:val="1"/>
+      <w:numFmt w:val="lowerLetter"/>
+      <w:lvlText w:val="%5."/>
+      <w:lvlJc w:val="left"/>
+      <w:pPr>
+        <w:ind w:left="3600" w:hanging="360"/>
+      </w:pPr>
+    </w:lvl>
+    <w:lvl w:ilvl="5" w:tplc="0409001B" w:tentative="1">
+      <w:start w:val="1"/>
+      <w:numFmt w:val="lowerRoman"/>
+      <w:lvlText w:val="%6."/>
+      <w:lvlJc w:val="right"/>
+      <w:pPr>
+        <w:ind w:left="4320" w:hanging="180"/>
+      </w:pPr>
+    </w:lvl>
+    <w:lvl w:ilvl="6" w:tplc="0409000F" w:tentative="1">
+      <w:start w:val="1"/>
+      <w:numFmt w:val="decimal"/>
+      <w:lvlText w:val="%7."/>
+      <w:lvlJc w:val="left"/>
+      <w:pPr>
+        <w:ind w:left="5040" w:hanging="360"/>
+      </w:pPr>
+    </w:lvl>
+    <w:lvl w:ilvl="7" w:tplc="04090019" w:tentative="1">
+      <w:start w:val="1"/>
+      <w:numFmt w:val="lowerLetter"/>
+      <w:lvlText w:val="%8."/>
+      <w:lvlJc w:val="left"/>
+      <w:pPr>
+        <w:ind w:left="5760" w:hanging="360"/>
+      </w:pPr>
+    </w:lvl>
+    <w:lvl w:ilvl="8" w:tplc="0409001B" w:tentative="1">
+      <w:start w:val="1"/>
+      <w:numFmt w:val="lowerRoman"/>
+      <w:lvlText w:val="%9."/>
+      <w:lvlJc w:val="right"/>
+      <w:pPr>
+        <w:ind w:left="6480" w:hanging="180"/>
+      </w:pPr>
+    </w:lvl>
+  </w:abstractNum>
+  <w:abstractNum w:abstractNumId="7">
     <w:nsid w:val="5F7431B6"/>
     <w:multiLevelType w:val="hybridMultilevel"/>
     <w:tmpl w:val="D758E8D2"/>
@@ -1856,6 +2333,155 @@
       <w:pPr>
         <w:ind w:left="6480" w:hanging="180"/>
       </w:pPr>
+    </w:lvl>
+  </w:abstractNum>
+  <w:abstractNum w:abstractNumId="8">
+    <w:nsid w:val="734449C5"/>
+    <w:multiLevelType w:val="multilevel"/>
+    <w:tmpl w:val="808C06F6"/>
+    <w:lvl w:ilvl="0">
+      <w:start w:val="1"/>
+      <w:numFmt w:val="bullet"/>
+      <w:lvlText w:val=""/>
+      <w:lvlJc w:val="left"/>
+      <w:pPr>
+        <w:tabs>
+          <w:tab w:val="num" w:pos="720"/>
+        </w:tabs>
+        <w:ind w:left="720" w:hanging="360"/>
+      </w:pPr>
+      <w:rPr>
+        <w:rFonts w:ascii="Symbol" w:hAnsi="Symbol" w:hint="default"/>
+        <w:sz w:val="20"/>
+      </w:rPr>
+    </w:lvl>
+    <w:lvl w:ilvl="1" w:tentative="1">
+      <w:start w:val="1"/>
+      <w:numFmt w:val="bullet"/>
+      <w:lvlText w:val="o"/>
+      <w:lvlJc w:val="left"/>
+      <w:pPr>
+        <w:tabs>
+          <w:tab w:val="num" w:pos="1440"/>
+        </w:tabs>
+        <w:ind w:left="1440" w:hanging="360"/>
+      </w:pPr>
+      <w:rPr>
+        <w:rFonts w:ascii="Courier New" w:hAnsi="Courier New" w:hint="default"/>
+        <w:sz w:val="20"/>
+      </w:rPr>
+    </w:lvl>
+    <w:lvl w:ilvl="2" w:tentative="1">
+      <w:start w:val="1"/>
+      <w:numFmt w:val="bullet"/>
+      <w:lvlText w:val=""/>
+      <w:lvlJc w:val="left"/>
+      <w:pPr>
+        <w:tabs>
+          <w:tab w:val="num" w:pos="2160"/>
+        </w:tabs>
+        <w:ind w:left="2160" w:hanging="360"/>
+      </w:pPr>
+      <w:rPr>
+        <w:rFonts w:ascii="Wingdings" w:hAnsi="Wingdings" w:hint="default"/>
+        <w:sz w:val="20"/>
+      </w:rPr>
+    </w:lvl>
+    <w:lvl w:ilvl="3" w:tentative="1">
+      <w:start w:val="1"/>
+      <w:numFmt w:val="bullet"/>
+      <w:lvlText w:val=""/>
+      <w:lvlJc w:val="left"/>
+      <w:pPr>
+        <w:tabs>
+          <w:tab w:val="num" w:pos="2880"/>
+        </w:tabs>
+        <w:ind w:left="2880" w:hanging="360"/>
+      </w:pPr>
+      <w:rPr>
+        <w:rFonts w:ascii="Wingdings" w:hAnsi="Wingdings" w:hint="default"/>
+        <w:sz w:val="20"/>
+      </w:rPr>
+    </w:lvl>
+    <w:lvl w:ilvl="4" w:tentative="1">
+      <w:start w:val="1"/>
+      <w:numFmt w:val="bullet"/>
+      <w:lvlText w:val=""/>
+      <w:lvlJc w:val="left"/>
+      <w:pPr>
+        <w:tabs>
+          <w:tab w:val="num" w:pos="3600"/>
+        </w:tabs>
+        <w:ind w:left="3600" w:hanging="360"/>
+      </w:pPr>
+      <w:rPr>
+        <w:rFonts w:ascii="Wingdings" w:hAnsi="Wingdings" w:hint="default"/>
+        <w:sz w:val="20"/>
+      </w:rPr>
+    </w:lvl>
+    <w:lvl w:ilvl="5" w:tentative="1">
+      <w:start w:val="1"/>
+      <w:numFmt w:val="bullet"/>
+      <w:lvlText w:val=""/>
+      <w:lvlJc w:val="left"/>
+      <w:pPr>
+        <w:tabs>
+          <w:tab w:val="num" w:pos="4320"/>
+        </w:tabs>
+        <w:ind w:left="4320" w:hanging="360"/>
+      </w:pPr>
+      <w:rPr>
+        <w:rFonts w:ascii="Wingdings" w:hAnsi="Wingdings" w:hint="default"/>
+        <w:sz w:val="20"/>
+      </w:rPr>
+    </w:lvl>
+    <w:lvl w:ilvl="6" w:tentative="1">
+      <w:start w:val="1"/>
+      <w:numFmt w:val="bullet"/>
+      <w:lvlText w:val=""/>
+      <w:lvlJc w:val="left"/>
+      <w:pPr>
+        <w:tabs>
+          <w:tab w:val="num" w:pos="5040"/>
+        </w:tabs>
+        <w:ind w:left="5040" w:hanging="360"/>
+      </w:pPr>
+      <w:rPr>
+        <w:rFonts w:ascii="Wingdings" w:hAnsi="Wingdings" w:hint="default"/>
+        <w:sz w:val="20"/>
+      </w:rPr>
+    </w:lvl>
+    <w:lvl w:ilvl="7" w:tentative="1">
+      <w:start w:val="1"/>
+      <w:numFmt w:val="bullet"/>
+      <w:lvlText w:val=""/>
+      <w:lvlJc w:val="left"/>
+      <w:pPr>
+        <w:tabs>
+          <w:tab w:val="num" w:pos="5760"/>
+        </w:tabs>
+        <w:ind w:left="5760" w:hanging="360"/>
+      </w:pPr>
+      <w:rPr>
+        <w:rFonts w:ascii="Wingdings" w:hAnsi="Wingdings" w:hint="default"/>
+        <w:sz w:val="20"/>
+      </w:rPr>
+    </w:lvl>
+    <w:lvl w:ilvl="8" w:tentative="1">
+      <w:start w:val="1"/>
+      <w:numFmt w:val="bullet"/>
+      <w:lvlText w:val=""/>
+      <w:lvlJc w:val="left"/>
+      <w:pPr>
+        <w:tabs>
+          <w:tab w:val="num" w:pos="6480"/>
+        </w:tabs>
+        <w:ind w:left="6480" w:hanging="360"/>
+      </w:pPr>
+      <w:rPr>
+        <w:rFonts w:ascii="Wingdings" w:hAnsi="Wingdings" w:hint="default"/>
+        <w:sz w:val="20"/>
+      </w:rPr>
     </w:lvl>
   </w:abstractNum>
   <w:num w:numId="1">
@@ -1874,10 +2500,16 @@
     <w:abstractNumId w:val="3"/>
   </w:num>
   <w:num w:numId="6">
-    <w:abstractNumId w:val="6"/>
+    <w:abstractNumId w:val="7"/>
   </w:num>
   <w:num w:numId="7">
     <w:abstractNumId w:val="2"/>
+  </w:num>
+  <w:num w:numId="8">
+    <w:abstractNumId w:val="6"/>
+  </w:num>
+  <w:num w:numId="9">
+    <w:abstractNumId w:val="8"/>
   </w:num>
 </w:numbering>
 </file>
@@ -2279,7 +2911,6 @@
   <w:style w:type="character" w:default="1" w:styleId="DefaultParagraphFont">
     <w:name w:val="Default Paragraph Font"/>
     <w:uiPriority w:val="1"/>
-    <w:semiHidden/>
     <w:unhideWhenUsed/>
   </w:style>
   <w:style w:type="table" w:default="1" w:styleId="TableNormal">

</xml_diff>